<commit_message>
Add reference in report
</commit_message>
<xml_diff>
--- a/Team3 ML Report.docx
+++ b/Team3 ML Report.docx
@@ -1,6 +1,6 @@
 
 <file path=word/document.xml><?xml version="1.0" encoding="utf-8"?>
-<w:document xmlns:wpc="http://schemas.microsoft.com/office/word/2010/wordprocessingCanvas" xmlns:cx="http://schemas.microsoft.com/office/drawing/2014/chartex" xmlns:cx1="http://schemas.microsoft.com/office/drawing/2015/9/8/chartex" xmlns:cx2="http://schemas.microsoft.com/office/drawing/2015/10/21/chartex" xmlns:cx3="http://schemas.microsoft.com/office/drawing/2016/5/9/chartex" xmlns:cx4="http://schemas.microsoft.com/office/drawing/2016/5/10/chartex" xmlns:cx5="http://schemas.microsoft.com/office/drawing/2016/5/11/chartex" xmlns:cx6="http://schemas.microsoft.com/office/drawing/2016/5/12/chartex" xmlns:cx7="http://schemas.microsoft.com/office/drawing/2016/5/13/chartex" xmlns:cx8="http://schemas.microsoft.com/office/drawing/2016/5/14/chartex" xmlns:mc="http://schemas.openxmlformats.org/markup-compatibility/2006" xmlns:aink="http://schemas.microsoft.com/office/drawing/2016/ink" xmlns:am3d="http://schemas.microsoft.com/office/drawing/2017/model3d" xmlns:o="urn:schemas-microsoft-com:office:office" xmlns:r="http://schemas.openxmlformats.org/officeDocument/2006/relationships" xmlns:m="http://schemas.openxmlformats.org/officeDocument/2006/math" xmlns:v="urn:schemas-microsoft-com:vml" xmlns:wp14="http://schemas.microsoft.com/office/word/2010/wordprocessingDrawing" xmlns:wp="http://schemas.openxmlformats.org/drawingml/2006/wordprocessingDrawing" xmlns:w10="urn:schemas-microsoft-com:office:word" xmlns:w="http://schemas.openxmlformats.org/wordprocessingml/2006/main" xmlns:w14="http://schemas.microsoft.com/office/word/2010/wordml" xmlns:w15="http://schemas.microsoft.com/office/word/2012/wordml" xmlns:w16cex="http://schemas.microsoft.com/office/word/2018/wordml/cex" xmlns:w16cid="http://schemas.microsoft.com/office/word/2016/wordml/cid" xmlns:w16="http://schemas.microsoft.com/office/word/2018/wordml" xmlns:w16sdtdh="http://schemas.microsoft.com/office/word/2020/wordml/sdtdatahash" xmlns:w16se="http://schemas.microsoft.com/office/word/2015/wordml/symex" xmlns:wpg="http://schemas.microsoft.com/office/word/2010/wordprocessingGroup" xmlns:wpi="http://schemas.microsoft.com/office/word/2010/wordprocessingInk" xmlns:wne="http://schemas.microsoft.com/office/word/2006/wordml" xmlns:wps="http://schemas.microsoft.com/office/word/2010/wordprocessingShape" mc:Ignorable="w14 w15 w16se w16cid w16 w16cex w16sdtdh wp14">
+<w:document xmlns:wpc="http://schemas.microsoft.com/office/word/2010/wordprocessingCanvas" xmlns:cx="http://schemas.microsoft.com/office/drawing/2014/chartex" xmlns:mc="http://schemas.openxmlformats.org/markup-compatibility/2006" xmlns:o="urn:schemas-microsoft-com:office:office" xmlns:r="http://schemas.openxmlformats.org/officeDocument/2006/relationships" xmlns:m="http://schemas.openxmlformats.org/officeDocument/2006/math" xmlns:v="urn:schemas-microsoft-com:vml" xmlns:wp14="http://schemas.microsoft.com/office/word/2010/wordprocessingDrawing" xmlns:wp="http://schemas.openxmlformats.org/drawingml/2006/wordprocessingDrawing" xmlns:w10="urn:schemas-microsoft-com:office:word" xmlns:w="http://schemas.openxmlformats.org/wordprocessingml/2006/main" xmlns:w14="http://schemas.microsoft.com/office/word/2010/wordml" xmlns:w15="http://schemas.microsoft.com/office/word/2012/wordml" xmlns:w16se="http://schemas.microsoft.com/office/word/2015/wordml/symex" xmlns:wpg="http://schemas.microsoft.com/office/word/2010/wordprocessingGroup" xmlns:wpi="http://schemas.microsoft.com/office/word/2010/wordprocessingInk" xmlns:wne="http://schemas.microsoft.com/office/word/2006/wordml" xmlns:wps="http://schemas.microsoft.com/office/word/2010/wordprocessingShape" mc:Ignorable="w14 w15 w16se wp14">
   <w:body>
     <w:p>
       <w:pPr>
@@ -27,22 +27,6 @@
         </w:rPr>
         <w:t xml:space="preserve"> Report</w:t>
       </w:r>
-    </w:p>
-    <w:p>
-      <w:pPr>
-        <w:jc w:val="both"/>
-        <w:rPr>
-          <w:sz w:val="32"/>
-        </w:rPr>
-      </w:pPr>
-    </w:p>
-    <w:p>
-      <w:pPr>
-        <w:jc w:val="both"/>
-        <w:rPr>
-          <w:sz w:val="32"/>
-        </w:rPr>
-      </w:pPr>
     </w:p>
     <w:p>
       <w:pPr>
@@ -947,7 +931,6 @@
                 <w:noProof/>
                 <w:color w:val="212121"/>
               </w:rPr>
-              <w:lastRenderedPageBreak/>
               <w:t>education_level</w:t>
             </w:r>
           </w:p>
@@ -1062,6 +1045,7 @@
                 <w:noProof/>
                 <w:color w:val="212121"/>
               </w:rPr>
+              <w:lastRenderedPageBreak/>
               <w:t>major_discipline</w:t>
             </w:r>
           </w:p>
@@ -1959,6 +1943,7 @@
           <w:noProof/>
           <w:szCs w:val="36"/>
         </w:rPr>
+        <w:lastRenderedPageBreak/>
         <w:t>2.2 Explore</w:t>
       </w:r>
     </w:p>
@@ -2198,6 +2183,7 @@
           <w:noProof/>
           <w:szCs w:val="36"/>
         </w:rPr>
+        <w:lastRenderedPageBreak/>
         <w:t xml:space="preserve">2.2.1. </w:t>
       </w:r>
       <w:r>
@@ -2392,6 +2378,7 @@
           <w:noProof/>
           <w:szCs w:val="36"/>
         </w:rPr>
+        <w:lastRenderedPageBreak/>
         <w:t>2.2.2. Ordinal categorical attribute</w:t>
       </w:r>
     </w:p>
@@ -2820,7 +2807,6 @@
           <w:color w:val="000000"/>
           <w:szCs w:val="21"/>
         </w:rPr>
-        <w:lastRenderedPageBreak/>
         <w:t xml:space="preserve">- </w:t>
       </w:r>
       <w:r>
@@ -2864,6 +2850,7 @@
           <w:color w:val="000000"/>
           <w:szCs w:val="21"/>
         </w:rPr>
+        <w:lastRenderedPageBreak/>
         <w:t xml:space="preserve">- </w:t>
       </w:r>
       <w:r>
@@ -3313,7 +3300,6 @@
           <w:color w:val="000000"/>
           <w:szCs w:val="21"/>
         </w:rPr>
-        <w:lastRenderedPageBreak/>
         <w:t xml:space="preserve">- </w:t>
       </w:r>
       <w:r>
@@ -3358,6 +3344,7 @@
           <w:color w:val="000000"/>
           <w:szCs w:val="21"/>
         </w:rPr>
+        <w:lastRenderedPageBreak/>
         <w:t xml:space="preserve">- </w:t>
       </w:r>
       <w:r>
@@ -3659,7 +3646,7 @@
           <w:color w:val="000000"/>
           <w:szCs w:val="21"/>
         </w:rPr>
-        <w:t xml:space="preserve">we also add columns to the data that indicate whether </w:t>
+        <w:t>we also add columns to the data that indicate whether the example previously had the mi</w:t>
       </w:r>
       <w:r>
         <w:rPr>
@@ -3667,8 +3654,7 @@
           <w:color w:val="000000"/>
           <w:szCs w:val="21"/>
         </w:rPr>
-        <w:lastRenderedPageBreak/>
-        <w:t>the example previously had the mi</w:t>
+        <w:t>ssing value. These columns have</w:t>
       </w:r>
       <w:r>
         <w:rPr>
@@ -3676,7 +3662,7 @@
           <w:color w:val="000000"/>
           <w:szCs w:val="21"/>
         </w:rPr>
-        <w:t>ssing value. These columns have</w:t>
+        <w:t xml:space="preserve"> </w:t>
       </w:r>
       <w:r>
         <w:rPr>
@@ -3684,7 +3670,7 @@
           <w:color w:val="000000"/>
           <w:szCs w:val="21"/>
         </w:rPr>
-        <w:t xml:space="preserve"> </w:t>
+        <w:t>decent</w:t>
       </w:r>
       <w:r>
         <w:rPr>
@@ -3692,15 +3678,36 @@
           <w:color w:val="000000"/>
           <w:szCs w:val="21"/>
         </w:rPr>
-        <w:t>decent</w:t>
-      </w:r>
-      <w:r>
+        <w:t xml:space="preserve"> impact on the result, imply missing values play an important role.</w:t>
+      </w:r>
+    </w:p>
+    <w:p>
+      <w:pPr>
+        <w:shd w:val="clear" w:color="auto" w:fill="FFFFFF"/>
+        <w:spacing w:before="100" w:beforeAutospacing="1" w:after="100" w:afterAutospacing="1" w:line="240" w:lineRule="auto"/>
+        <w:jc w:val="both"/>
         <w:rPr>
           <w:rFonts w:eastAsia="Times New Roman"/>
           <w:color w:val="000000"/>
           <w:szCs w:val="21"/>
         </w:rPr>
-        <w:t xml:space="preserve"> impact on the result, imply missing values play an important role.</w:t>
+      </w:pPr>
+      <w:r>
+        <w:rPr>
+          <w:rFonts w:eastAsia="Times New Roman"/>
+          <w:color w:val="000000"/>
+          <w:szCs w:val="21"/>
+        </w:rPr>
+        <w:lastRenderedPageBreak/>
+        <w:t>Next we use OneHotEncoder to change the value to numer</w:t>
+      </w:r>
+      <w:r>
+        <w:rPr>
+          <w:rFonts w:eastAsia="Times New Roman"/>
+          <w:color w:val="000000"/>
+          <w:szCs w:val="21"/>
+        </w:rPr>
+        <w:t>ical. Since the attributes are nominal we want to use OneHotEncoder to ensure that there is no ordinal relationship between values.</w:t>
       </w:r>
     </w:p>
     <w:p>
@@ -3720,7 +3727,7 @@
           <w:color w:val="000000"/>
           <w:szCs w:val="21"/>
         </w:rPr>
-        <w:t>Next we use OneHotEncoder to change the value to numer</w:t>
+        <w:t>Finally</w:t>
       </w:r>
       <w:r>
         <w:rPr>
@@ -3728,44 +3735,13 @@
           <w:color w:val="000000"/>
           <w:szCs w:val="21"/>
         </w:rPr>
-        <w:t>ical. Since the attributes are nominal we want to use OneHotEncoder to ensure that there is no ordinal relationship between values.</w:t>
-      </w:r>
-    </w:p>
-    <w:p>
-      <w:pPr>
-        <w:shd w:val="clear" w:color="auto" w:fill="FFFFFF"/>
-        <w:spacing w:before="100" w:beforeAutospacing="1" w:after="100" w:afterAutospacing="1" w:line="240" w:lineRule="auto"/>
-        <w:jc w:val="both"/>
+        <w:t>,</w:t>
+      </w:r>
+      <w:r>
         <w:rPr>
           <w:rFonts w:eastAsia="Times New Roman"/>
           <w:color w:val="000000"/>
           <w:szCs w:val="21"/>
-        </w:rPr>
-      </w:pPr>
-      <w:r>
-        <w:rPr>
-          <w:rFonts w:eastAsia="Times New Roman"/>
-          <w:color w:val="000000"/>
-          <w:szCs w:val="21"/>
-          <w:highlight w:val="yellow"/>
-        </w:rPr>
-        <w:t>Finally</w:t>
-      </w:r>
-      <w:r>
-        <w:rPr>
-          <w:rFonts w:eastAsia="Times New Roman"/>
-          <w:color w:val="000000"/>
-          <w:szCs w:val="21"/>
-          <w:highlight w:val="yellow"/>
-        </w:rPr>
-        <w:t>,</w:t>
-      </w:r>
-      <w:r>
-        <w:rPr>
-          <w:rFonts w:eastAsia="Times New Roman"/>
-          <w:color w:val="000000"/>
-          <w:szCs w:val="21"/>
-          <w:highlight w:val="yellow"/>
         </w:rPr>
         <w:t xml:space="preserve"> we use StdScaler to scale data to the same scale and speed up the learning process of logistic regression and support vector machine as well as prevent svm to be heavily relied on attributes with larger range.</w:t>
       </w:r>
@@ -3924,37 +3900,6 @@
     </w:p>
     <w:p>
       <w:pPr>
-        <w:rPr>
-          <w:sz w:val="22"/>
-          <w:lang w:val="fr-FR"/>
-        </w:rPr>
-      </w:pPr>
-      <w:r>
-        <w:rPr>
-          <w:sz w:val="22"/>
-          <w:lang w:val="fr-FR"/>
-        </w:rPr>
-        <w:t>Source:</w:t>
-      </w:r>
-      <w:r>
-        <w:rPr>
-          <w:lang w:val="fr-FR"/>
-        </w:rPr>
-        <w:t xml:space="preserve"> </w:t>
-      </w:r>
-      <w:hyperlink r:id="rId17" w:anchor=":~:text=For%20logistic%20regression%2C%20the%20Cost,Graph%20of%20logistic%20regression" w:history="1">
-        <w:r>
-          <w:rPr>
-            <w:rStyle w:val="Hyperlink"/>
-            <w:sz w:val="22"/>
-            <w:lang w:val="fr-FR"/>
-          </w:rPr>
-          <w:t>https://towardsdatascience.com/introduction-to-logistic-regression-66248243c148#:~:text=For%20logistic%20regression%2C%20the%20Cost,Graph%20of%20logistic%20regression</w:t>
-        </w:r>
-      </w:hyperlink>
-    </w:p>
-    <w:p>
-      <w:pPr>
         <w:jc w:val="both"/>
       </w:pPr>
       <w:r>
@@ -4014,7 +3959,6 @@
             <w:rPr>
               <w:rFonts w:ascii="Cambria Math" w:hAnsi="Cambria Math"/>
             </w:rPr>
-            <w:lastRenderedPageBreak/>
             <m:t>J=-</m:t>
           </m:r>
           <m:f>
@@ -4488,7 +4432,11 @@
         <w:t>w0, w1 are the weight apply to class 0 and 1 respectively. To fix imbalanced data problem, the algorithm will assign the higher weight to the class with less data in the training set.</w:t>
       </w:r>
       <w:r>
-        <w:t xml:space="preserve"> In sklearn, the weight for each class when apply class_weight = “balanced” is calculated as: </w:t>
+        <w:t xml:space="preserve"> In sklearn, the weight for each class when apply </w:t>
+      </w:r>
+      <w:r>
+        <w:lastRenderedPageBreak/>
+        <w:t xml:space="preserve">class_weight = “balanced” is calculated as: </w:t>
       </w:r>
       <w:r>
         <w:rPr>
@@ -4552,31 +4500,6 @@
         <w:t>.</w:t>
       </w:r>
     </w:p>
-    <w:p>
-      <w:pPr>
-        <w:shd w:val="clear" w:color="auto" w:fill="FFFFFF"/>
-        <w:spacing w:line="240" w:lineRule="auto"/>
-        <w:textAlignment w:val="baseline"/>
-      </w:pPr>
-      <w:r>
-        <w:rPr>
-          <w:sz w:val="22"/>
-        </w:rPr>
-        <w:t xml:space="preserve">Reference: </w:t>
-      </w:r>
-      <w:hyperlink r:id="rId18" w:history="1">
-        <w:r>
-          <w:rPr>
-            <w:rStyle w:val="Hyperlink"/>
-            <w:sz w:val="22"/>
-          </w:rPr>
-          <w:t>https://machinelearningmastery.com/cost-sensitive-logistic-regression/</w:t>
-        </w:r>
-      </w:hyperlink>
-    </w:p>
-    <w:p/>
-    <w:p/>
-    <w:p/>
     <w:p>
       <w:pPr>
         <w:rPr>
@@ -5056,7 +4979,6 @@
           <w:color w:val="212529"/>
           <w:shd w:val="clear" w:color="auto" w:fill="FFFFFF"/>
         </w:rPr>
-        <w:lastRenderedPageBreak/>
         <w:drawing>
           <wp:inline distT="0" distB="0" distL="0" distR="0" wp14:anchorId="170666DE" wp14:editId="6BA50EBD">
             <wp:extent cx="5943600" cy="3081655"/>
@@ -5073,7 +4995,7 @@
                     <pic:cNvPicPr/>
                   </pic:nvPicPr>
                   <pic:blipFill>
-                    <a:blip r:embed="rId19"/>
+                    <a:blip r:embed="rId17"/>
                     <a:stretch>
                       <a:fillRect/>
                     </a:stretch>
@@ -5117,19 +5039,6 @@
         </w:rPr>
         <w:t>(Liu, 2006)</w:t>
       </w:r>
-    </w:p>
-    <w:p>
-      <w:pPr>
-        <w:jc w:val="right"/>
-        <w:rPr>
-          <w:i/>
-          <w:iCs/>
-          <w:color w:val="212529"/>
-          <w:sz w:val="24"/>
-          <w:szCs w:val="24"/>
-          <w:shd w:val="clear" w:color="auto" w:fill="FFFFFF"/>
-        </w:rPr>
-      </w:pPr>
     </w:p>
     <w:p>
       <w:pPr>
@@ -5702,7 +5611,23 @@
       <w:pPr>
         <w:spacing w:after="0"/>
       </w:pPr>
-      <w:r>
+    </w:p>
+    <w:p>
+      <w:pPr>
+        <w:spacing w:after="0"/>
+      </w:pPr>
+    </w:p>
+    <w:p>
+      <w:pPr>
+        <w:spacing w:after="0"/>
+      </w:pPr>
+    </w:p>
+    <w:p>
+      <w:pPr>
+        <w:spacing w:after="0"/>
+      </w:pPr>
+      <w:r>
+        <w:lastRenderedPageBreak/>
         <w:t>Primal problem:</w:t>
       </w:r>
     </w:p>
@@ -6344,7 +6269,6 @@
         <w:jc w:val="center"/>
       </w:pPr>
       <w:r>
-        <w:lastRenderedPageBreak/>
         <w:sym w:font="Symbol" w:char="F0E1"/>
       </w:r>
       <w:r>
@@ -7430,6 +7354,7 @@
         </w:rPr>
       </w:pPr>
       <w:r>
+        <w:lastRenderedPageBreak/>
         <w:t xml:space="preserve">Now knowing the </w:t>
       </w:r>
       <m:oMath>
@@ -7602,22 +7527,6 @@
           <w:iCs/>
         </w:rPr>
       </w:pPr>
-    </w:p>
-    <w:p>
-      <w:pPr>
-        <w:jc w:val="both"/>
-        <w:rPr>
-          <w:iCs/>
-        </w:rPr>
-      </w:pPr>
-    </w:p>
-    <w:p>
-      <w:pPr>
-        <w:jc w:val="both"/>
-        <w:rPr>
-          <w:iCs/>
-        </w:rPr>
-      </w:pPr>
       <w:r>
         <w:rPr>
           <w:iCs/>
@@ -7664,14 +7573,7 @@
         <w:rPr>
           <w:iCs/>
         </w:rPr>
-        <w:t xml:space="preserve"> instead of x is to transform the input data space into another higher dimension space so that </w:t>
-      </w:r>
-      <w:r>
-        <w:rPr>
-          <w:iCs/>
-        </w:rPr>
-        <w:lastRenderedPageBreak/>
-        <w:t>the transformed one is linearly separable (Recall that SVM formulations require linear separation).</w:t>
+        <w:t xml:space="preserve"> instead of x is to transform the input data space into another higher dimension space so that the transformed one is linearly separable (Recall that SVM formulations require linear separation).</w:t>
       </w:r>
     </w:p>
     <w:p>
@@ -7907,7 +7809,8 @@
       <w:pPr>
         <w:jc w:val="center"/>
         <w:rPr>
-          <w:iCs/>
+          <w:rStyle w:val="Hyperlink"/>
+          <w:sz w:val="22"/>
         </w:rPr>
       </w:pPr>
       <m:oMath>
@@ -8062,24 +7965,6 @@
           <m:t>σ&gt;0.</m:t>
         </m:r>
       </m:oMath>
-    </w:p>
-    <w:p>
-      <w:pPr>
-        <w:jc w:val="both"/>
-        <w:rPr>
-          <w:rStyle w:val="Hyperlink"/>
-          <w:sz w:val="22"/>
-        </w:rPr>
-      </w:pPr>
-    </w:p>
-    <w:p>
-      <w:pPr>
-        <w:jc w:val="both"/>
-        <w:rPr>
-          <w:rStyle w:val="Hyperlink"/>
-          <w:sz w:val="22"/>
-        </w:rPr>
-      </w:pPr>
     </w:p>
     <w:p>
       <w:pPr>
@@ -8977,14 +8862,6 @@
     </w:p>
     <w:p>
       <w:pPr>
-        <w:ind w:left="360" w:hanging="360"/>
-        <w:rPr>
-          <w:iCs/>
-        </w:rPr>
-      </w:pPr>
-    </w:p>
-    <w:p>
-      <w:pPr>
         <w:rPr>
           <w:iCs/>
         </w:rPr>
@@ -9144,16 +9021,14 @@
         <w:rPr>
           <w:iCs/>
         </w:rPr>
-        <w:t>By apply cross-validation, we obtain the table:</w:t>
-      </w:r>
-    </w:p>
-    <w:p>
-      <w:pPr>
-        <w:ind w:left="360"/>
+        <w:t>By apply cross-v</w:t>
+      </w:r>
+      <w:r>
         <w:rPr>
           <w:iCs/>
         </w:rPr>
-      </w:pPr>
+        <w:t>alidation, we obtain the table:</w:t>
+      </w:r>
     </w:p>
     <w:tbl>
       <w:tblPr>
@@ -9940,6 +9815,7 @@
           <w:sz w:val="28"/>
           <w:szCs w:val="28"/>
         </w:rPr>
+        <w:lastRenderedPageBreak/>
         <w:t>We can see that the model with C equals 0.1 provides the best f1-score result on cross-validation set(0.6191275167785234)</w:t>
       </w:r>
       <w:r>
@@ -10005,12 +9881,18 @@
         <w:jc w:val="both"/>
         <w:textAlignment w:val="baseline"/>
         <w:rPr>
+          <w:iCs/>
+        </w:rPr>
+      </w:pPr>
+      <w:r>
+        <w:rPr>
           <w:rFonts w:asciiTheme="minorHAnsi" w:eastAsiaTheme="minorEastAsia" w:hAnsiTheme="minorHAnsi" w:cstheme="minorHAnsi"/>
           <w:iCs/>
           <w:sz w:val="28"/>
           <w:szCs w:val="28"/>
         </w:rPr>
-      </w:pPr>
+        <w:t>We found out that all descent methods available in this method (</w:t>
+      </w:r>
       <w:r>
         <w:rPr>
           <w:rFonts w:asciiTheme="minorHAnsi" w:eastAsiaTheme="minorEastAsia" w:hAnsiTheme="minorHAnsi" w:cstheme="minorHAnsi"/>
@@ -10018,8 +9900,7 @@
           <w:sz w:val="28"/>
           <w:szCs w:val="28"/>
         </w:rPr>
-        <w:lastRenderedPageBreak/>
-        <w:t>We found out that all descent methods available in this method (</w:t>
+        <w:t xml:space="preserve">‘newton-cg’, ‘lbfgs’, ‘liblinear’, ‘sag’, ‘saga’) </w:t>
       </w:r>
       <w:r>
         <w:rPr>
@@ -10028,119 +9909,8 @@
           <w:sz w:val="28"/>
           <w:szCs w:val="28"/>
         </w:rPr>
-        <w:t xml:space="preserve">‘newton-cg’, ‘lbfgs’, ‘liblinear’, ‘sag’, ‘saga’) </w:t>
-      </w:r>
-      <w:r>
-        <w:rPr>
-          <w:rFonts w:asciiTheme="minorHAnsi" w:eastAsiaTheme="minorEastAsia" w:hAnsiTheme="minorHAnsi" w:cstheme="minorHAnsi"/>
-          <w:iCs/>
-          <w:sz w:val="28"/>
-          <w:szCs w:val="28"/>
-        </w:rPr>
         <w:t>make little to no difference in term of performance on this dataset (all converged in short amount of time, with little difference on accuracy and f1-score). Therefore, we will use the default descent method: ‘lbfgs’.</w:t>
       </w:r>
-    </w:p>
-    <w:p>
-      <w:pPr>
-        <w:ind w:left="720"/>
-        <w:jc w:val="center"/>
-        <w:rPr>
-          <w:iCs/>
-        </w:rPr>
-      </w:pPr>
-      <w:r>
-        <w:rPr>
-          <w:iCs/>
-          <w:noProof/>
-        </w:rPr>
-        <w:drawing>
-          <wp:inline distT="0" distB="0" distL="0" distR="0" wp14:anchorId="36335C6D" wp14:editId="6B6D8D7F">
-            <wp:extent cx="2366137" cy="2586038"/>
-            <wp:effectExtent l="0" t="0" r="0" b="5080"/>
-            <wp:docPr id="19" name="Picture 19"/>
-            <wp:cNvGraphicFramePr>
-              <a:graphicFrameLocks xmlns:a="http://schemas.openxmlformats.org/drawingml/2006/main" noChangeAspect="1"/>
-            </wp:cNvGraphicFramePr>
-            <a:graphic xmlns:a="http://schemas.openxmlformats.org/drawingml/2006/main">
-              <a:graphicData uri="http://schemas.openxmlformats.org/drawingml/2006/picture">
-                <pic:pic xmlns:pic="http://schemas.openxmlformats.org/drawingml/2006/picture">
-                  <pic:nvPicPr>
-                    <pic:cNvPr id="0" name="Picture 3"/>
-                    <pic:cNvPicPr>
-                      <a:picLocks noChangeAspect="1" noChangeArrowheads="1"/>
-                    </pic:cNvPicPr>
-                  </pic:nvPicPr>
-                  <pic:blipFill>
-                    <a:blip r:embed="rId20">
-                      <a:extLst>
-                        <a:ext uri="{28A0092B-C50C-407E-A947-70E740481C1C}">
-                          <a14:useLocalDpi xmlns:a14="http://schemas.microsoft.com/office/drawing/2010/main" val="0"/>
-                        </a:ext>
-                      </a:extLst>
-                    </a:blip>
-                    <a:srcRect/>
-                    <a:stretch>
-                      <a:fillRect/>
-                    </a:stretch>
-                  </pic:blipFill>
-                  <pic:spPr bwMode="auto">
-                    <a:xfrm>
-                      <a:off x="0" y="0"/>
-                      <a:ext cx="2381152" cy="2602448"/>
-                    </a:xfrm>
-                    <a:prstGeom prst="rect">
-                      <a:avLst/>
-                    </a:prstGeom>
-                    <a:noFill/>
-                    <a:ln>
-                      <a:noFill/>
-                    </a:ln>
-                  </pic:spPr>
-                </pic:pic>
-              </a:graphicData>
-            </a:graphic>
-          </wp:inline>
-        </w:drawing>
-      </w:r>
-    </w:p>
-    <w:p>
-      <w:pPr>
-        <w:ind w:left="720"/>
-        <w:jc w:val="center"/>
-        <w:rPr>
-          <w:rStyle w:val="Hyperlink"/>
-          <w:i/>
-          <w:sz w:val="24"/>
-          <w:szCs w:val="24"/>
-        </w:rPr>
-      </w:pPr>
-      <w:r>
-        <w:rPr>
-          <w:i/>
-          <w:sz w:val="24"/>
-          <w:szCs w:val="24"/>
-        </w:rPr>
-        <w:t xml:space="preserve">LBFGS algorithm - </w:t>
-      </w:r>
-      <w:r>
-        <w:rPr>
-          <w:i/>
-          <w:sz w:val="24"/>
-          <w:szCs w:val="24"/>
-        </w:rPr>
-        <w:t xml:space="preserve">Source: </w:t>
-      </w:r>
-      <w:hyperlink r:id="rId21" w:history="1">
-        <w:r>
-          <w:rPr>
-            <w:rStyle w:val="Hyperlink"/>
-            <w:i/>
-            <w:sz w:val="24"/>
-            <w:szCs w:val="24"/>
-          </w:rPr>
-          <w:t>https://en.wikipedia.org/wiki/Limited-memory_BFGS</w:t>
-        </w:r>
-      </w:hyperlink>
     </w:p>
     <w:p>
       <w:pPr>
@@ -10272,15 +10042,6 @@
         </w:rPr>
         <w:t>, as chosen in 2.2.</w:t>
       </w:r>
-    </w:p>
-    <w:p>
-      <w:pPr>
-        <w:ind w:left="360"/>
-        <w:jc w:val="both"/>
-        <w:rPr>
-          <w:iCs/>
-        </w:rPr>
-      </w:pPr>
     </w:p>
     <w:p>
       <w:pPr>
@@ -10497,48 +10258,16 @@
     </w:p>
     <w:p>
       <w:pPr>
-        <w:ind w:left="360"/>
         <w:rPr>
           <w:iCs/>
         </w:rPr>
       </w:pPr>
-    </w:p>
-    <w:p>
-      <w:pPr>
+      <w:r>
         <w:rPr>
           <w:iCs/>
         </w:rPr>
-      </w:pPr>
-      <w:r>
-        <w:rPr>
-          <w:iCs/>
-        </w:rPr>
-        <w:lastRenderedPageBreak/>
         <w:t>The parameter C trades off misclassification of training examples against simplicity of the decision surface. A low C makes the decision surface smooth, while a high C aims at classifying all training examples correctly. gamma defines how much influence a single training example has. The larger gamma is, the closer other examples must be to be affected.</w:t>
       </w:r>
-    </w:p>
-    <w:p>
-      <w:pPr>
-        <w:rPr>
-          <w:iCs/>
-        </w:rPr>
-      </w:pPr>
-      <w:hyperlink r:id="rId22" w:history="1">
-        <w:r>
-          <w:rPr>
-            <w:rStyle w:val="Hyperlink"/>
-            <w:iCs/>
-          </w:rPr>
-          <w:t>https://scikit-learn.org/stable/modules/svm.html#svm-mathematical-formulation</w:t>
-        </w:r>
-      </w:hyperlink>
-    </w:p>
-    <w:p>
-      <w:pPr>
-        <w:rPr>
-          <w:iCs/>
-        </w:rPr>
-      </w:pPr>
     </w:p>
     <w:p>
       <w:pPr>
@@ -10559,10 +10288,91 @@
           <w:iCs/>
         </w:rPr>
       </w:pPr>
-      <w:r>
+    </w:p>
+    <w:p>
+      <w:pPr>
+        <w:tabs>
+          <w:tab w:val="left" w:pos="720"/>
+          <w:tab w:val="left" w:pos="1440"/>
+          <w:tab w:val="left" w:pos="2160"/>
+          <w:tab w:val="left" w:pos="2880"/>
+          <w:tab w:val="left" w:pos="3600"/>
+          <w:tab w:val="left" w:pos="4320"/>
+          <w:tab w:val="left" w:pos="5040"/>
+          <w:tab w:val="left" w:pos="5760"/>
+          <w:tab w:val="left" w:pos="6480"/>
+          <w:tab w:val="left" w:pos="7200"/>
+          <w:tab w:val="left" w:pos="7980"/>
+        </w:tabs>
         <w:rPr>
           <w:iCs/>
         </w:rPr>
+      </w:pPr>
+    </w:p>
+    <w:p>
+      <w:pPr>
+        <w:tabs>
+          <w:tab w:val="left" w:pos="720"/>
+          <w:tab w:val="left" w:pos="1440"/>
+          <w:tab w:val="left" w:pos="2160"/>
+          <w:tab w:val="left" w:pos="2880"/>
+          <w:tab w:val="left" w:pos="3600"/>
+          <w:tab w:val="left" w:pos="4320"/>
+          <w:tab w:val="left" w:pos="5040"/>
+          <w:tab w:val="left" w:pos="5760"/>
+          <w:tab w:val="left" w:pos="6480"/>
+          <w:tab w:val="left" w:pos="7200"/>
+          <w:tab w:val="left" w:pos="7980"/>
+        </w:tabs>
+        <w:rPr>
+          <w:iCs/>
+        </w:rPr>
+      </w:pPr>
+    </w:p>
+    <w:p>
+      <w:pPr>
+        <w:tabs>
+          <w:tab w:val="left" w:pos="720"/>
+          <w:tab w:val="left" w:pos="1440"/>
+          <w:tab w:val="left" w:pos="2160"/>
+          <w:tab w:val="left" w:pos="2880"/>
+          <w:tab w:val="left" w:pos="3600"/>
+          <w:tab w:val="left" w:pos="4320"/>
+          <w:tab w:val="left" w:pos="5040"/>
+          <w:tab w:val="left" w:pos="5760"/>
+          <w:tab w:val="left" w:pos="6480"/>
+          <w:tab w:val="left" w:pos="7200"/>
+          <w:tab w:val="left" w:pos="7980"/>
+        </w:tabs>
+        <w:rPr>
+          <w:iCs/>
+        </w:rPr>
+      </w:pPr>
+    </w:p>
+    <w:p>
+      <w:pPr>
+        <w:tabs>
+          <w:tab w:val="left" w:pos="720"/>
+          <w:tab w:val="left" w:pos="1440"/>
+          <w:tab w:val="left" w:pos="2160"/>
+          <w:tab w:val="left" w:pos="2880"/>
+          <w:tab w:val="left" w:pos="3600"/>
+          <w:tab w:val="left" w:pos="4320"/>
+          <w:tab w:val="left" w:pos="5040"/>
+          <w:tab w:val="left" w:pos="5760"/>
+          <w:tab w:val="left" w:pos="6480"/>
+          <w:tab w:val="left" w:pos="7200"/>
+          <w:tab w:val="left" w:pos="7980"/>
+        </w:tabs>
+        <w:rPr>
+          <w:iCs/>
+        </w:rPr>
+      </w:pPr>
+      <w:r>
+        <w:rPr>
+          <w:iCs/>
+        </w:rPr>
+        <w:lastRenderedPageBreak/>
         <w:t>Using cross-validation, we obtain the table of f1-score on CV sets, with respect to each gamma and C value:</w:t>
       </w:r>
     </w:p>
@@ -11163,26 +10973,6 @@
         </w:tc>
       </w:tr>
     </w:tbl>
-    <w:p>
-      <w:pPr>
-        <w:tabs>
-          <w:tab w:val="left" w:pos="720"/>
-          <w:tab w:val="left" w:pos="1440"/>
-          <w:tab w:val="left" w:pos="2160"/>
-          <w:tab w:val="left" w:pos="2880"/>
-          <w:tab w:val="left" w:pos="3600"/>
-          <w:tab w:val="left" w:pos="4320"/>
-          <w:tab w:val="left" w:pos="5040"/>
-          <w:tab w:val="left" w:pos="5760"/>
-          <w:tab w:val="left" w:pos="6480"/>
-          <w:tab w:val="left" w:pos="7200"/>
-          <w:tab w:val="left" w:pos="7980"/>
-        </w:tabs>
-        <w:rPr>
-          <w:iCs/>
-        </w:rPr>
-      </w:pPr>
-    </w:p>
     <w:p>
       <w:pPr>
         <w:tabs>
@@ -13506,26 +13296,6 @@
     </w:tbl>
     <w:p>
       <w:pPr>
-        <w:tabs>
-          <w:tab w:val="left" w:pos="720"/>
-          <w:tab w:val="left" w:pos="1440"/>
-          <w:tab w:val="left" w:pos="2160"/>
-          <w:tab w:val="left" w:pos="2880"/>
-          <w:tab w:val="left" w:pos="3600"/>
-          <w:tab w:val="left" w:pos="4320"/>
-          <w:tab w:val="left" w:pos="5040"/>
-          <w:tab w:val="left" w:pos="5760"/>
-          <w:tab w:val="left" w:pos="6480"/>
-          <w:tab w:val="left" w:pos="7200"/>
-          <w:tab w:val="left" w:pos="7980"/>
-        </w:tabs>
-        <w:rPr>
-          <w:iCs/>
-        </w:rPr>
-      </w:pPr>
-    </w:p>
-    <w:p>
-      <w:pPr>
         <w:rPr>
           <w:i/>
         </w:rPr>
@@ -13555,6 +13325,7 @@
         <w:rPr>
           <w:sz w:val="32"/>
         </w:rPr>
+        <w:lastRenderedPageBreak/>
         <w:t xml:space="preserve">5. </w:t>
       </w:r>
       <w:r>
@@ -13618,7 +13389,6 @@
         <w:rPr>
           <w:noProof/>
         </w:rPr>
-        <w:lastRenderedPageBreak/>
         <w:drawing>
           <wp:inline distT="0" distB="0" distL="0" distR="0" wp14:anchorId="3047BD70" wp14:editId="4B3B2D41">
             <wp:extent cx="4839803" cy="3150318"/>
@@ -13635,7 +13405,7 @@
                     <pic:cNvPicPr/>
                   </pic:nvPicPr>
                   <pic:blipFill>
-                    <a:blip r:embed="rId23">
+                    <a:blip r:embed="rId18">
                       <a:extLst>
                         <a:ext uri="{28A0092B-C50C-407E-A947-70E740481C1C}">
                           <a14:useLocalDpi xmlns:a14="http://schemas.microsoft.com/office/drawing/2010/main" val="0"/>
@@ -13670,7 +13440,163 @@
         <w:t>- Random Forest Classifier: The dataset has many categorical attributes so we hope that we can apply random forest to try to improve the result.</w:t>
       </w:r>
     </w:p>
-    <w:p/>
+    <w:p>
+      <w:pPr>
+        <w:rPr>
+          <w:sz w:val="32"/>
+        </w:rPr>
+      </w:pPr>
+    </w:p>
+    <w:p>
+      <w:pPr>
+        <w:rPr>
+          <w:sz w:val="32"/>
+        </w:rPr>
+      </w:pPr>
+    </w:p>
+    <w:p>
+      <w:pPr>
+        <w:rPr>
+          <w:sz w:val="32"/>
+        </w:rPr>
+      </w:pPr>
+      <w:r>
+        <w:rPr>
+          <w:sz w:val="32"/>
+        </w:rPr>
+        <w:lastRenderedPageBreak/>
+        <w:t>6. References</w:t>
+      </w:r>
+    </w:p>
+    <w:p>
+      <w:r>
+        <w:t xml:space="preserve">Logistic Regression: </w:t>
+      </w:r>
+    </w:p>
+    <w:p>
+      <w:pPr>
+        <w:rPr>
+          <w:sz w:val="22"/>
+        </w:rPr>
+      </w:pPr>
+      <w:hyperlink r:id="rId19" w:history="1">
+        <w:r>
+          <w:rPr>
+            <w:rStyle w:val="Hyperlink"/>
+            <w:sz w:val="22"/>
+          </w:rPr>
+          <w:t>https://towardsdatascience.com/introduction-to-logistic-regression-66248243c148</w:t>
+        </w:r>
+      </w:hyperlink>
+    </w:p>
+    <w:p>
+      <w:pPr>
+        <w:rPr>
+          <w:lang w:val="fr-FR"/>
+        </w:rPr>
+      </w:pPr>
+      <w:hyperlink r:id="rId20" w:history="1">
+        <w:r>
+          <w:rPr>
+            <w:rStyle w:val="Hyperlink"/>
+            <w:sz w:val="22"/>
+            <w:lang w:val="fr-FR"/>
+          </w:rPr>
+          <w:t>https://machinelearningmastery.com/cost-sensitive-logistic-regression/</w:t>
+        </w:r>
+      </w:hyperlink>
+    </w:p>
+    <w:p>
+      <w:pPr>
+        <w:rPr>
+          <w:rStyle w:val="Hyperlink"/>
+          <w:i/>
+          <w:sz w:val="24"/>
+          <w:szCs w:val="24"/>
+          <w:lang w:val="fr-FR"/>
+        </w:rPr>
+      </w:pPr>
+      <w:r>
+        <w:rPr>
+          <w:i/>
+          <w:sz w:val="24"/>
+          <w:szCs w:val="24"/>
+          <w:lang w:val="fr-FR"/>
+        </w:rPr>
+        <w:t xml:space="preserve">LBFGS algorithm - Source: </w:t>
+      </w:r>
+      <w:hyperlink r:id="rId21" w:history="1">
+        <w:r>
+          <w:rPr>
+            <w:rStyle w:val="Hyperlink"/>
+            <w:i/>
+            <w:sz w:val="24"/>
+            <w:szCs w:val="24"/>
+            <w:lang w:val="fr-FR"/>
+          </w:rPr>
+          <w:t>https://en.wikipedia.org/wiki/Limited-memory_BFGS</w:t>
+        </w:r>
+      </w:hyperlink>
+    </w:p>
+    <w:p>
+      <w:pPr>
+        <w:rPr>
+          <w:lang w:val="fr-FR"/>
+        </w:rPr>
+      </w:pPr>
+      <w:r>
+        <w:rPr>
+          <w:lang w:val="fr-FR"/>
+        </w:rPr>
+        <w:t>Support Vector Machine</w:t>
+      </w:r>
+    </w:p>
+    <w:p>
+      <w:pPr>
+        <w:rPr>
+          <w:rStyle w:val="Hyperlink"/>
+          <w:iCs/>
+          <w:sz w:val="22"/>
+          <w:lang w:val="fr-FR"/>
+        </w:rPr>
+      </w:pPr>
+      <w:hyperlink r:id="rId22" w:history="1">
+        <w:r>
+          <w:rPr>
+            <w:rStyle w:val="Hyperlink"/>
+            <w:iCs/>
+            <w:sz w:val="22"/>
+            <w:lang w:val="fr-FR"/>
+          </w:rPr>
+          <w:t>https://scikit-learn.org/stable/modules/svm.html#svm-mathematical-formulation</w:t>
+        </w:r>
+      </w:hyperlink>
+    </w:p>
+    <w:p>
+      <w:pPr>
+        <w:rPr>
+          <w:iCs/>
+          <w:lang w:val="fr-FR"/>
+        </w:rPr>
+      </w:pPr>
+      <w:r>
+        <w:rPr>
+          <w:iCs/>
+          <w:lang w:val="fr-FR"/>
+        </w:rPr>
+        <w:t>Library : scikit-learn.org</w:t>
+      </w:r>
+      <w:bookmarkStart w:id="0" w:name="_GoBack"/>
+      <w:bookmarkEnd w:id="0"/>
+    </w:p>
+    <w:p>
+      <w:pPr>
+        <w:rPr>
+          <w:sz w:val="32"/>
+          <w:lang w:val="fr-FR"/>
+        </w:rPr>
+      </w:pPr>
+    </w:p>
     <w:sectPr>
       <w:pgSz w:w="12240" w:h="15840"/>
       <w:pgMar w:top="1440" w:right="1440" w:bottom="1440" w:left="1440" w:header="720" w:footer="720" w:gutter="0"/>
@@ -13682,7 +13608,7 @@
 </file>
 
 <file path=word/numbering.xml><?xml version="1.0" encoding="utf-8"?>
-<w:numbering xmlns:wpc="http://schemas.microsoft.com/office/word/2010/wordprocessingCanvas" xmlns:cx="http://schemas.microsoft.com/office/drawing/2014/chartex" xmlns:cx1="http://schemas.microsoft.com/office/drawing/2015/9/8/chartex" xmlns:cx2="http://schemas.microsoft.com/office/drawing/2015/10/21/chartex" xmlns:cx3="http://schemas.microsoft.com/office/drawing/2016/5/9/chartex" xmlns:cx4="http://schemas.microsoft.com/office/drawing/2016/5/10/chartex" xmlns:cx5="http://schemas.microsoft.com/office/drawing/2016/5/11/chartex" xmlns:cx6="http://schemas.microsoft.com/office/drawing/2016/5/12/chartex" xmlns:cx7="http://schemas.microsoft.com/office/drawing/2016/5/13/chartex" xmlns:cx8="http://schemas.microsoft.com/office/drawing/2016/5/14/chartex" xmlns:mc="http://schemas.openxmlformats.org/markup-compatibility/2006" xmlns:aink="http://schemas.microsoft.com/office/drawing/2016/ink" xmlns:am3d="http://schemas.microsoft.com/office/drawing/2017/model3d" xmlns:o="urn:schemas-microsoft-com:office:office" xmlns:r="http://schemas.openxmlformats.org/officeDocument/2006/relationships" xmlns:m="http://schemas.openxmlformats.org/officeDocument/2006/math" xmlns:v="urn:schemas-microsoft-com:vml" xmlns:wp14="http://schemas.microsoft.com/office/word/2010/wordprocessingDrawing" xmlns:wp="http://schemas.openxmlformats.org/drawingml/2006/wordprocessingDrawing" xmlns:w10="urn:schemas-microsoft-com:office:word" xmlns:w="http://schemas.openxmlformats.org/wordprocessingml/2006/main" xmlns:w14="http://schemas.microsoft.com/office/word/2010/wordml" xmlns:w15="http://schemas.microsoft.com/office/word/2012/wordml" xmlns:w16cex="http://schemas.microsoft.com/office/word/2018/wordml/cex" xmlns:w16cid="http://schemas.microsoft.com/office/word/2016/wordml/cid" xmlns:w16="http://schemas.microsoft.com/office/word/2018/wordml" xmlns:w16sdtdh="http://schemas.microsoft.com/office/word/2020/wordml/sdtdatahash" xmlns:w16se="http://schemas.microsoft.com/office/word/2015/wordml/symex" xmlns:wpg="http://schemas.microsoft.com/office/word/2010/wordprocessingGroup" xmlns:wpi="http://schemas.microsoft.com/office/word/2010/wordprocessingInk" xmlns:wne="http://schemas.microsoft.com/office/word/2006/wordml" xmlns:wps="http://schemas.microsoft.com/office/word/2010/wordprocessingShape" mc:Ignorable="w14 w15 w16se w16cid w16 w16cex w16sdtdh wp14">
+<w:numbering xmlns:wpc="http://schemas.microsoft.com/office/word/2010/wordprocessingCanvas" xmlns:cx="http://schemas.microsoft.com/office/drawing/2014/chartex" xmlns:mc="http://schemas.openxmlformats.org/markup-compatibility/2006" xmlns:o="urn:schemas-microsoft-com:office:office" xmlns:r="http://schemas.openxmlformats.org/officeDocument/2006/relationships" xmlns:m="http://schemas.openxmlformats.org/officeDocument/2006/math" xmlns:v="urn:schemas-microsoft-com:vml" xmlns:wp14="http://schemas.microsoft.com/office/word/2010/wordprocessingDrawing" xmlns:wp="http://schemas.openxmlformats.org/drawingml/2006/wordprocessingDrawing" xmlns:w10="urn:schemas-microsoft-com:office:word" xmlns:w="http://schemas.openxmlformats.org/wordprocessingml/2006/main" xmlns:w14="http://schemas.microsoft.com/office/word/2010/wordml" xmlns:w15="http://schemas.microsoft.com/office/word/2012/wordml" xmlns:w16se="http://schemas.microsoft.com/office/word/2015/wordml/symex" xmlns:wpg="http://schemas.microsoft.com/office/word/2010/wordprocessingGroup" xmlns:wpi="http://schemas.microsoft.com/office/word/2010/wordprocessingInk" xmlns:wne="http://schemas.microsoft.com/office/word/2006/wordml" xmlns:wps="http://schemas.microsoft.com/office/word/2010/wordprocessingShape" mc:Ignorable="w14 w15 w16se wp14">
   <w:abstractNum w:abstractNumId="0" w15:restartNumberingAfterBreak="0">
     <w:nsid w:val="0C1542B9"/>
     <w:multiLevelType w:val="multilevel"/>
@@ -14482,7 +14408,7 @@
 </file>
 
 <file path=word/styles.xml><?xml version="1.0" encoding="utf-8"?>
-<w:styles xmlns:mc="http://schemas.openxmlformats.org/markup-compatibility/2006" xmlns:r="http://schemas.openxmlformats.org/officeDocument/2006/relationships" xmlns:w="http://schemas.openxmlformats.org/wordprocessingml/2006/main" xmlns:w14="http://schemas.microsoft.com/office/word/2010/wordml" xmlns:w15="http://schemas.microsoft.com/office/word/2012/wordml" xmlns:w16cex="http://schemas.microsoft.com/office/word/2018/wordml/cex" xmlns:w16cid="http://schemas.microsoft.com/office/word/2016/wordml/cid" xmlns:w16="http://schemas.microsoft.com/office/word/2018/wordml" xmlns:w16sdtdh="http://schemas.microsoft.com/office/word/2020/wordml/sdtdatahash" xmlns:w16se="http://schemas.microsoft.com/office/word/2015/wordml/symex" mc:Ignorable="w14 w15 w16se w16cid w16 w16cex w16sdtdh">
+<w:styles xmlns:mc="http://schemas.openxmlformats.org/markup-compatibility/2006" xmlns:r="http://schemas.openxmlformats.org/officeDocument/2006/relationships" xmlns:w="http://schemas.openxmlformats.org/wordprocessingml/2006/main" xmlns:w14="http://schemas.microsoft.com/office/word/2010/wordml" xmlns:w15="http://schemas.microsoft.com/office/word/2012/wordml" xmlns:w16se="http://schemas.microsoft.com/office/word/2015/wordml/symex" mc:Ignorable="w14 w15 w16se">
   <w:docDefaults>
     <w:rPrDefault>
       <w:rPr>
@@ -14498,7 +14424,7 @@
       </w:pPr>
     </w:pPrDefault>
   </w:docDefaults>
-  <w:latentStyles w:defLockedState="0" w:defUIPriority="99" w:defSemiHidden="0" w:defUnhideWhenUsed="0" w:defQFormat="0" w:count="376">
+  <w:latentStyles w:defLockedState="0" w:defUIPriority="99" w:defSemiHidden="0" w:defUnhideWhenUsed="0" w:defQFormat="0" w:count="371">
     <w:lsdException w:name="Normal" w:uiPriority="0" w:qFormat="1"/>
     <w:lsdException w:name="heading 1" w:uiPriority="9" w:qFormat="1"/>
     <w:lsdException w:name="heading 2" w:semiHidden="1" w:uiPriority="9" w:unhideWhenUsed="1" w:qFormat="1"/>
@@ -14870,11 +14796,6 @@
     <w:lsdException w:name="List Table 5 Dark Accent 6" w:uiPriority="50"/>
     <w:lsdException w:name="List Table 6 Colorful Accent 6" w:uiPriority="51"/>
     <w:lsdException w:name="List Table 7 Colorful Accent 6" w:uiPriority="52"/>
-    <w:lsdException w:name="Mention" w:semiHidden="1" w:unhideWhenUsed="1"/>
-    <w:lsdException w:name="Smart Hyperlink" w:semiHidden="1" w:unhideWhenUsed="1"/>
-    <w:lsdException w:name="Hashtag" w:semiHidden="1" w:unhideWhenUsed="1"/>
-    <w:lsdException w:name="Unresolved Mention" w:semiHidden="1" w:unhideWhenUsed="1"/>
-    <w:lsdException w:name="Smart Link" w:semiHidden="1" w:unhideWhenUsed="1"/>
   </w:latentStyles>
   <w:style w:type="paragraph" w:default="1" w:styleId="Normal">
     <w:name w:val="Normal"/>
@@ -14883,6 +14804,7 @@
   <w:style w:type="character" w:default="1" w:styleId="DefaultParagraphFont">
     <w:name w:val="Default Paragraph Font"/>
     <w:uiPriority w:val="1"/>
+    <w:semiHidden/>
     <w:unhideWhenUsed/>
   </w:style>
   <w:style w:type="table" w:default="1" w:styleId="TableNormal">
@@ -15164,7 +15086,7 @@
     <w:basedOn w:val="DefaultParagraphFont"/>
     <w:rsid w:val="00007B4B"/>
   </w:style>
-  <w:style w:type="character" w:styleId="UnresolvedMention">
+  <w:style w:type="character" w:customStyle="1" w:styleId="UnresolvedMention">
     <w:name w:val="Unresolved Mention"/>
     <w:basedOn w:val="DefaultParagraphFont"/>
     <w:uiPriority w:val="99"/>
@@ -15445,7 +15367,7 @@
 </file>
 
 <file path=customXml/itemProps1.xml><?xml version="1.0" encoding="utf-8"?>
-<ds:datastoreItem xmlns:ds="http://schemas.openxmlformats.org/officeDocument/2006/customXml" ds:itemID="{E3AA94E9-6937-46B3-87BA-584675367CD2}">
+<ds:datastoreItem xmlns:ds="http://schemas.openxmlformats.org/officeDocument/2006/customXml" ds:itemID="{C5BB40B2-6ABD-486D-BC55-4C5249C470A4}">
   <ds:schemaRefs>
     <ds:schemaRef ds:uri="http://schemas.openxmlformats.org/officeDocument/2006/bibliography"/>
   </ds:schemaRefs>

</xml_diff>

<commit_message>
add data size in explore, pipeline slide aesthetic
</commit_message>
<xml_diff>
--- a/Team3 ML Report.docx
+++ b/Team3 ML Report.docx
@@ -1,6 +1,6 @@
 
 <file path=word/document.xml><?xml version="1.0" encoding="utf-8"?>
-<w:document xmlns:wpc="http://schemas.microsoft.com/office/word/2010/wordprocessingCanvas" xmlns:cx="http://schemas.microsoft.com/office/drawing/2014/chartex" xmlns:mc="http://schemas.openxmlformats.org/markup-compatibility/2006" xmlns:o="urn:schemas-microsoft-com:office:office" xmlns:r="http://schemas.openxmlformats.org/officeDocument/2006/relationships" xmlns:m="http://schemas.openxmlformats.org/officeDocument/2006/math" xmlns:v="urn:schemas-microsoft-com:vml" xmlns:wp14="http://schemas.microsoft.com/office/word/2010/wordprocessingDrawing" xmlns:wp="http://schemas.openxmlformats.org/drawingml/2006/wordprocessingDrawing" xmlns:w10="urn:schemas-microsoft-com:office:word" xmlns:w="http://schemas.openxmlformats.org/wordprocessingml/2006/main" xmlns:w14="http://schemas.microsoft.com/office/word/2010/wordml" xmlns:w15="http://schemas.microsoft.com/office/word/2012/wordml" xmlns:w16se="http://schemas.microsoft.com/office/word/2015/wordml/symex" xmlns:wpg="http://schemas.microsoft.com/office/word/2010/wordprocessingGroup" xmlns:wpi="http://schemas.microsoft.com/office/word/2010/wordprocessingInk" xmlns:wne="http://schemas.microsoft.com/office/word/2006/wordml" xmlns:wps="http://schemas.microsoft.com/office/word/2010/wordprocessingShape" mc:Ignorable="w14 w15 w16se wp14">
+<w:document xmlns:wpc="http://schemas.microsoft.com/office/word/2010/wordprocessingCanvas" xmlns:cx="http://schemas.microsoft.com/office/drawing/2014/chartex" xmlns:cx1="http://schemas.microsoft.com/office/drawing/2015/9/8/chartex" xmlns:cx2="http://schemas.microsoft.com/office/drawing/2015/10/21/chartex" xmlns:cx3="http://schemas.microsoft.com/office/drawing/2016/5/9/chartex" xmlns:cx4="http://schemas.microsoft.com/office/drawing/2016/5/10/chartex" xmlns:cx5="http://schemas.microsoft.com/office/drawing/2016/5/11/chartex" xmlns:cx6="http://schemas.microsoft.com/office/drawing/2016/5/12/chartex" xmlns:cx7="http://schemas.microsoft.com/office/drawing/2016/5/13/chartex" xmlns:cx8="http://schemas.microsoft.com/office/drawing/2016/5/14/chartex" xmlns:mc="http://schemas.openxmlformats.org/markup-compatibility/2006" xmlns:aink="http://schemas.microsoft.com/office/drawing/2016/ink" xmlns:am3d="http://schemas.microsoft.com/office/drawing/2017/model3d" xmlns:o="urn:schemas-microsoft-com:office:office" xmlns:r="http://schemas.openxmlformats.org/officeDocument/2006/relationships" xmlns:m="http://schemas.openxmlformats.org/officeDocument/2006/math" xmlns:v="urn:schemas-microsoft-com:vml" xmlns:wp14="http://schemas.microsoft.com/office/word/2010/wordprocessingDrawing" xmlns:wp="http://schemas.openxmlformats.org/drawingml/2006/wordprocessingDrawing" xmlns:w10="urn:schemas-microsoft-com:office:word" xmlns:w="http://schemas.openxmlformats.org/wordprocessingml/2006/main" xmlns:w14="http://schemas.microsoft.com/office/word/2010/wordml" xmlns:w15="http://schemas.microsoft.com/office/word/2012/wordml" xmlns:w16cex="http://schemas.microsoft.com/office/word/2018/wordml/cex" xmlns:w16cid="http://schemas.microsoft.com/office/word/2016/wordml/cid" xmlns:w16="http://schemas.microsoft.com/office/word/2018/wordml" xmlns:w16sdtdh="http://schemas.microsoft.com/office/word/2020/wordml/sdtdatahash" xmlns:w16se="http://schemas.microsoft.com/office/word/2015/wordml/symex" xmlns:wpg="http://schemas.microsoft.com/office/word/2010/wordprocessingGroup" xmlns:wpi="http://schemas.microsoft.com/office/word/2010/wordprocessingInk" xmlns:wne="http://schemas.microsoft.com/office/word/2006/wordml" xmlns:wps="http://schemas.microsoft.com/office/word/2010/wordprocessingShape" mc:Ignorable="w14 w15 w16se w16cid w16 w16cex w16sdtdh wp14">
   <w:body>
     <w:p>
       <w:pPr>
@@ -121,6 +121,26 @@
       </w:pPr>
       <w:r>
         <w:t>2.1 Features</w:t>
+      </w:r>
+    </w:p>
+    <w:p>
+      <w:pPr>
+        <w:jc w:val="both"/>
+        <w:rPr>
+          <w:lang w:val="vi-VN"/>
+        </w:rPr>
+      </w:pPr>
+      <w:r>
+        <w:t xml:space="preserve">There are 19158 </w:t>
+      </w:r>
+      <w:r>
+        <w:t>examples</w:t>
+      </w:r>
+      <w:r>
+        <w:rPr>
+          <w:lang w:val="vi-VN"/>
+        </w:rPr>
+        <w:t>.</w:t>
       </w:r>
     </w:p>
     <w:p>
@@ -994,6 +1014,7 @@
                 <w:noProof/>
                 <w:color w:val="212121"/>
               </w:rPr>
+              <w:lastRenderedPageBreak/>
               <w:t>['Graduate', 'Masters', 'High School', nan, 'Phd', 'Primary School']</w:t>
             </w:r>
           </w:p>
@@ -1016,6 +1037,7 @@
               <w:rPr>
                 <w:noProof/>
               </w:rPr>
+              <w:lastRenderedPageBreak/>
               <w:t>Education level of the candidate t.</w:t>
             </w:r>
           </w:p>
@@ -1045,7 +1067,6 @@
                 <w:noProof/>
                 <w:color w:val="212121"/>
               </w:rPr>
-              <w:lastRenderedPageBreak/>
               <w:t>major_discipline</w:t>
             </w:r>
           </w:p>
@@ -1943,7 +1964,6 @@
           <w:noProof/>
           <w:szCs w:val="36"/>
         </w:rPr>
-        <w:lastRenderedPageBreak/>
         <w:t>2.2 Explore</w:t>
       </w:r>
     </w:p>
@@ -2183,7 +2203,6 @@
           <w:noProof/>
           <w:szCs w:val="36"/>
         </w:rPr>
-        <w:lastRenderedPageBreak/>
         <w:t xml:space="preserve">2.2.1. </w:t>
       </w:r>
       <w:r>
@@ -2378,7 +2397,6 @@
           <w:noProof/>
           <w:szCs w:val="36"/>
         </w:rPr>
-        <w:lastRenderedPageBreak/>
         <w:t>2.2.2. Ordinal categorical attribute</w:t>
       </w:r>
     </w:p>
@@ -13586,8 +13604,6 @@
         </w:rPr>
         <w:t>Library : scikit-learn.org</w:t>
       </w:r>
-      <w:bookmarkStart w:id="0" w:name="_GoBack"/>
-      <w:bookmarkEnd w:id="0"/>
     </w:p>
     <w:p>
       <w:pPr>
@@ -13608,7 +13624,7 @@
 </file>
 
 <file path=word/numbering.xml><?xml version="1.0" encoding="utf-8"?>
-<w:numbering xmlns:wpc="http://schemas.microsoft.com/office/word/2010/wordprocessingCanvas" xmlns:cx="http://schemas.microsoft.com/office/drawing/2014/chartex" xmlns:mc="http://schemas.openxmlformats.org/markup-compatibility/2006" xmlns:o="urn:schemas-microsoft-com:office:office" xmlns:r="http://schemas.openxmlformats.org/officeDocument/2006/relationships" xmlns:m="http://schemas.openxmlformats.org/officeDocument/2006/math" xmlns:v="urn:schemas-microsoft-com:vml" xmlns:wp14="http://schemas.microsoft.com/office/word/2010/wordprocessingDrawing" xmlns:wp="http://schemas.openxmlformats.org/drawingml/2006/wordprocessingDrawing" xmlns:w10="urn:schemas-microsoft-com:office:word" xmlns:w="http://schemas.openxmlformats.org/wordprocessingml/2006/main" xmlns:w14="http://schemas.microsoft.com/office/word/2010/wordml" xmlns:w15="http://schemas.microsoft.com/office/word/2012/wordml" xmlns:w16se="http://schemas.microsoft.com/office/word/2015/wordml/symex" xmlns:wpg="http://schemas.microsoft.com/office/word/2010/wordprocessingGroup" xmlns:wpi="http://schemas.microsoft.com/office/word/2010/wordprocessingInk" xmlns:wne="http://schemas.microsoft.com/office/word/2006/wordml" xmlns:wps="http://schemas.microsoft.com/office/word/2010/wordprocessingShape" mc:Ignorable="w14 w15 w16se wp14">
+<w:numbering xmlns:wpc="http://schemas.microsoft.com/office/word/2010/wordprocessingCanvas" xmlns:cx="http://schemas.microsoft.com/office/drawing/2014/chartex" xmlns:cx1="http://schemas.microsoft.com/office/drawing/2015/9/8/chartex" xmlns:cx2="http://schemas.microsoft.com/office/drawing/2015/10/21/chartex" xmlns:cx3="http://schemas.microsoft.com/office/drawing/2016/5/9/chartex" xmlns:cx4="http://schemas.microsoft.com/office/drawing/2016/5/10/chartex" xmlns:cx5="http://schemas.microsoft.com/office/drawing/2016/5/11/chartex" xmlns:cx6="http://schemas.microsoft.com/office/drawing/2016/5/12/chartex" xmlns:cx7="http://schemas.microsoft.com/office/drawing/2016/5/13/chartex" xmlns:cx8="http://schemas.microsoft.com/office/drawing/2016/5/14/chartex" xmlns:mc="http://schemas.openxmlformats.org/markup-compatibility/2006" xmlns:aink="http://schemas.microsoft.com/office/drawing/2016/ink" xmlns:am3d="http://schemas.microsoft.com/office/drawing/2017/model3d" xmlns:o="urn:schemas-microsoft-com:office:office" xmlns:r="http://schemas.openxmlformats.org/officeDocument/2006/relationships" xmlns:m="http://schemas.openxmlformats.org/officeDocument/2006/math" xmlns:v="urn:schemas-microsoft-com:vml" xmlns:wp14="http://schemas.microsoft.com/office/word/2010/wordprocessingDrawing" xmlns:wp="http://schemas.openxmlformats.org/drawingml/2006/wordprocessingDrawing" xmlns:w10="urn:schemas-microsoft-com:office:word" xmlns:w="http://schemas.openxmlformats.org/wordprocessingml/2006/main" xmlns:w14="http://schemas.microsoft.com/office/word/2010/wordml" xmlns:w15="http://schemas.microsoft.com/office/word/2012/wordml" xmlns:w16cex="http://schemas.microsoft.com/office/word/2018/wordml/cex" xmlns:w16cid="http://schemas.microsoft.com/office/word/2016/wordml/cid" xmlns:w16="http://schemas.microsoft.com/office/word/2018/wordml" xmlns:w16sdtdh="http://schemas.microsoft.com/office/word/2020/wordml/sdtdatahash" xmlns:w16se="http://schemas.microsoft.com/office/word/2015/wordml/symex" xmlns:wpg="http://schemas.microsoft.com/office/word/2010/wordprocessingGroup" xmlns:wpi="http://schemas.microsoft.com/office/word/2010/wordprocessingInk" xmlns:wne="http://schemas.microsoft.com/office/word/2006/wordml" xmlns:wps="http://schemas.microsoft.com/office/word/2010/wordprocessingShape" mc:Ignorable="w14 w15 w16se w16cid w16 w16cex w16sdtdh wp14">
   <w:abstractNum w:abstractNumId="0" w15:restartNumberingAfterBreak="0">
     <w:nsid w:val="0C1542B9"/>
     <w:multiLevelType w:val="multilevel"/>
@@ -13759,6 +13775,146 @@
     </w:lvl>
   </w:abstractNum>
   <w:abstractNum w:abstractNumId="1" w15:restartNumberingAfterBreak="0">
+    <w:nsid w:val="2ADE5465"/>
+    <w:multiLevelType w:val="hybridMultilevel"/>
+    <w:tmpl w:val="00D2DA94"/>
+    <w:lvl w:ilvl="0" w:tplc="23DC19E4">
+      <w:start w:val="1"/>
+      <w:numFmt w:val="bullet"/>
+      <w:lvlText w:val="•"/>
+      <w:lvlJc w:val="left"/>
+      <w:pPr>
+        <w:tabs>
+          <w:tab w:val="num" w:pos="360"/>
+        </w:tabs>
+        <w:ind w:left="360" w:hanging="360"/>
+      </w:pPr>
+      <w:rPr>
+        <w:rFonts w:ascii="Arial" w:hAnsi="Arial" w:hint="default"/>
+      </w:rPr>
+    </w:lvl>
+    <w:lvl w:ilvl="1" w:tplc="A704C34C">
+      <w:start w:val="1"/>
+      <w:numFmt w:val="bullet"/>
+      <w:lvlText w:val="•"/>
+      <w:lvlJc w:val="left"/>
+      <w:pPr>
+        <w:tabs>
+          <w:tab w:val="num" w:pos="1080"/>
+        </w:tabs>
+        <w:ind w:left="1080" w:hanging="360"/>
+      </w:pPr>
+      <w:rPr>
+        <w:rFonts w:ascii="Arial" w:hAnsi="Arial" w:hint="default"/>
+      </w:rPr>
+    </w:lvl>
+    <w:lvl w:ilvl="2" w:tplc="DDDCE394" w:tentative="1">
+      <w:start w:val="1"/>
+      <w:numFmt w:val="bullet"/>
+      <w:lvlText w:val="•"/>
+      <w:lvlJc w:val="left"/>
+      <w:pPr>
+        <w:tabs>
+          <w:tab w:val="num" w:pos="1800"/>
+        </w:tabs>
+        <w:ind w:left="1800" w:hanging="360"/>
+      </w:pPr>
+      <w:rPr>
+        <w:rFonts w:ascii="Arial" w:hAnsi="Arial" w:hint="default"/>
+      </w:rPr>
+    </w:lvl>
+    <w:lvl w:ilvl="3" w:tplc="2114851E" w:tentative="1">
+      <w:start w:val="1"/>
+      <w:numFmt w:val="bullet"/>
+      <w:lvlText w:val="•"/>
+      <w:lvlJc w:val="left"/>
+      <w:pPr>
+        <w:tabs>
+          <w:tab w:val="num" w:pos="2520"/>
+        </w:tabs>
+        <w:ind w:left="2520" w:hanging="360"/>
+      </w:pPr>
+      <w:rPr>
+        <w:rFonts w:ascii="Arial" w:hAnsi="Arial" w:hint="default"/>
+      </w:rPr>
+    </w:lvl>
+    <w:lvl w:ilvl="4" w:tplc="77AA3C72" w:tentative="1">
+      <w:start w:val="1"/>
+      <w:numFmt w:val="bullet"/>
+      <w:lvlText w:val="•"/>
+      <w:lvlJc w:val="left"/>
+      <w:pPr>
+        <w:tabs>
+          <w:tab w:val="num" w:pos="3240"/>
+        </w:tabs>
+        <w:ind w:left="3240" w:hanging="360"/>
+      </w:pPr>
+      <w:rPr>
+        <w:rFonts w:ascii="Arial" w:hAnsi="Arial" w:hint="default"/>
+      </w:rPr>
+    </w:lvl>
+    <w:lvl w:ilvl="5" w:tplc="4920A78A" w:tentative="1">
+      <w:start w:val="1"/>
+      <w:numFmt w:val="bullet"/>
+      <w:lvlText w:val="•"/>
+      <w:lvlJc w:val="left"/>
+      <w:pPr>
+        <w:tabs>
+          <w:tab w:val="num" w:pos="3960"/>
+        </w:tabs>
+        <w:ind w:left="3960" w:hanging="360"/>
+      </w:pPr>
+      <w:rPr>
+        <w:rFonts w:ascii="Arial" w:hAnsi="Arial" w:hint="default"/>
+      </w:rPr>
+    </w:lvl>
+    <w:lvl w:ilvl="6" w:tplc="D688A840" w:tentative="1">
+      <w:start w:val="1"/>
+      <w:numFmt w:val="bullet"/>
+      <w:lvlText w:val="•"/>
+      <w:lvlJc w:val="left"/>
+      <w:pPr>
+        <w:tabs>
+          <w:tab w:val="num" w:pos="4680"/>
+        </w:tabs>
+        <w:ind w:left="4680" w:hanging="360"/>
+      </w:pPr>
+      <w:rPr>
+        <w:rFonts w:ascii="Arial" w:hAnsi="Arial" w:hint="default"/>
+      </w:rPr>
+    </w:lvl>
+    <w:lvl w:ilvl="7" w:tplc="30E4FA28" w:tentative="1">
+      <w:start w:val="1"/>
+      <w:numFmt w:val="bullet"/>
+      <w:lvlText w:val="•"/>
+      <w:lvlJc w:val="left"/>
+      <w:pPr>
+        <w:tabs>
+          <w:tab w:val="num" w:pos="5400"/>
+        </w:tabs>
+        <w:ind w:left="5400" w:hanging="360"/>
+      </w:pPr>
+      <w:rPr>
+        <w:rFonts w:ascii="Arial" w:hAnsi="Arial" w:hint="default"/>
+      </w:rPr>
+    </w:lvl>
+    <w:lvl w:ilvl="8" w:tplc="88EAE718" w:tentative="1">
+      <w:start w:val="1"/>
+      <w:numFmt w:val="bullet"/>
+      <w:lvlText w:val="•"/>
+      <w:lvlJc w:val="left"/>
+      <w:pPr>
+        <w:tabs>
+          <w:tab w:val="num" w:pos="6120"/>
+        </w:tabs>
+        <w:ind w:left="6120" w:hanging="360"/>
+      </w:pPr>
+      <w:rPr>
+        <w:rFonts w:ascii="Arial" w:hAnsi="Arial" w:hint="default"/>
+      </w:rPr>
+    </w:lvl>
+  </w:abstractNum>
+  <w:abstractNum w:abstractNumId="2" w15:restartNumberingAfterBreak="0">
     <w:nsid w:val="2C7F4F64"/>
     <w:multiLevelType w:val="hybridMultilevel"/>
     <w:tmpl w:val="CB08AD14"/>
@@ -13871,7 +14027,7 @@
       </w:rPr>
     </w:lvl>
   </w:abstractNum>
-  <w:abstractNum w:abstractNumId="2" w15:restartNumberingAfterBreak="0">
+  <w:abstractNum w:abstractNumId="3" w15:restartNumberingAfterBreak="0">
     <w:nsid w:val="3E841A50"/>
     <w:multiLevelType w:val="hybridMultilevel"/>
     <w:tmpl w:val="2F900E0E"/>
@@ -14011,7 +14167,7 @@
       </w:rPr>
     </w:lvl>
   </w:abstractNum>
-  <w:abstractNum w:abstractNumId="3" w15:restartNumberingAfterBreak="0">
+  <w:abstractNum w:abstractNumId="4" w15:restartNumberingAfterBreak="0">
     <w:nsid w:val="46CD61CE"/>
     <w:multiLevelType w:val="multilevel"/>
     <w:tmpl w:val="DF681FEA"/>
@@ -14160,7 +14316,7 @@
       </w:rPr>
     </w:lvl>
   </w:abstractNum>
-  <w:abstractNum w:abstractNumId="4" w15:restartNumberingAfterBreak="0">
+  <w:abstractNum w:abstractNumId="5" w15:restartNumberingAfterBreak="0">
     <w:nsid w:val="5DEE3BE9"/>
     <w:multiLevelType w:val="hybridMultilevel"/>
     <w:tmpl w:val="17AECECE"/>
@@ -14273,7 +14429,7 @@
       </w:rPr>
     </w:lvl>
   </w:abstractNum>
-  <w:abstractNum w:abstractNumId="5" w15:restartNumberingAfterBreak="0">
+  <w:abstractNum w:abstractNumId="6" w15:restartNumberingAfterBreak="0">
     <w:nsid w:val="5FE46EF4"/>
     <w:multiLevelType w:val="hybridMultilevel"/>
     <w:tmpl w:val="08B8E1B2"/>
@@ -14387,28 +14543,31 @@
     </w:lvl>
   </w:abstractNum>
   <w:num w:numId="1">
-    <w:abstractNumId w:val="3"/>
+    <w:abstractNumId w:val="4"/>
   </w:num>
   <w:num w:numId="2">
-    <w:abstractNumId w:val="4"/>
+    <w:abstractNumId w:val="5"/>
   </w:num>
   <w:num w:numId="3">
-    <w:abstractNumId w:val="1"/>
+    <w:abstractNumId w:val="2"/>
   </w:num>
   <w:num w:numId="4">
     <w:abstractNumId w:val="0"/>
   </w:num>
   <w:num w:numId="5">
-    <w:abstractNumId w:val="5"/>
+    <w:abstractNumId w:val="6"/>
   </w:num>
   <w:num w:numId="6">
-    <w:abstractNumId w:val="2"/>
+    <w:abstractNumId w:val="3"/>
+  </w:num>
+  <w:num w:numId="7">
+    <w:abstractNumId w:val="1"/>
   </w:num>
 </w:numbering>
 </file>
 
 <file path=word/styles.xml><?xml version="1.0" encoding="utf-8"?>
-<w:styles xmlns:mc="http://schemas.openxmlformats.org/markup-compatibility/2006" xmlns:r="http://schemas.openxmlformats.org/officeDocument/2006/relationships" xmlns:w="http://schemas.openxmlformats.org/wordprocessingml/2006/main" xmlns:w14="http://schemas.microsoft.com/office/word/2010/wordml" xmlns:w15="http://schemas.microsoft.com/office/word/2012/wordml" xmlns:w16se="http://schemas.microsoft.com/office/word/2015/wordml/symex" mc:Ignorable="w14 w15 w16se">
+<w:styles xmlns:mc="http://schemas.openxmlformats.org/markup-compatibility/2006" xmlns:r="http://schemas.openxmlformats.org/officeDocument/2006/relationships" xmlns:w="http://schemas.openxmlformats.org/wordprocessingml/2006/main" xmlns:w14="http://schemas.microsoft.com/office/word/2010/wordml" xmlns:w15="http://schemas.microsoft.com/office/word/2012/wordml" xmlns:w16cex="http://schemas.microsoft.com/office/word/2018/wordml/cex" xmlns:w16cid="http://schemas.microsoft.com/office/word/2016/wordml/cid" xmlns:w16="http://schemas.microsoft.com/office/word/2018/wordml" xmlns:w16sdtdh="http://schemas.microsoft.com/office/word/2020/wordml/sdtdatahash" xmlns:w16se="http://schemas.microsoft.com/office/word/2015/wordml/symex" mc:Ignorable="w14 w15 w16se w16cid w16 w16cex w16sdtdh">
   <w:docDefaults>
     <w:rPrDefault>
       <w:rPr>
@@ -14424,7 +14583,7 @@
       </w:pPr>
     </w:pPrDefault>
   </w:docDefaults>
-  <w:latentStyles w:defLockedState="0" w:defUIPriority="99" w:defSemiHidden="0" w:defUnhideWhenUsed="0" w:defQFormat="0" w:count="371">
+  <w:latentStyles w:defLockedState="0" w:defUIPriority="99" w:defSemiHidden="0" w:defUnhideWhenUsed="0" w:defQFormat="0" w:count="376">
     <w:lsdException w:name="Normal" w:uiPriority="0" w:qFormat="1"/>
     <w:lsdException w:name="heading 1" w:uiPriority="9" w:qFormat="1"/>
     <w:lsdException w:name="heading 2" w:semiHidden="1" w:uiPriority="9" w:unhideWhenUsed="1" w:qFormat="1"/>
@@ -14530,7 +14689,6 @@
     <w:lsdException w:name="HTML Sample" w:semiHidden="1" w:unhideWhenUsed="1"/>
     <w:lsdException w:name="HTML Typewriter" w:semiHidden="1" w:unhideWhenUsed="1"/>
     <w:lsdException w:name="HTML Variable" w:semiHidden="1" w:unhideWhenUsed="1"/>
-    <w:lsdException w:name="Normal Table" w:semiHidden="1" w:unhideWhenUsed="1"/>
     <w:lsdException w:name="annotation subject" w:semiHidden="1" w:unhideWhenUsed="1"/>
     <w:lsdException w:name="No List" w:semiHidden="1" w:unhideWhenUsed="1"/>
     <w:lsdException w:name="Outline List 1" w:semiHidden="1" w:unhideWhenUsed="1"/>
@@ -14573,11 +14731,8 @@
     <w:lsdException w:name="Table Contemporary" w:semiHidden="1" w:unhideWhenUsed="1"/>
     <w:lsdException w:name="Table Elegant" w:semiHidden="1" w:unhideWhenUsed="1"/>
     <w:lsdException w:name="Table Professional" w:semiHidden="1" w:unhideWhenUsed="1"/>
-    <w:lsdException w:name="Table Subtle 1" w:semiHidden="1" w:unhideWhenUsed="1"/>
     <w:lsdException w:name="Table Subtle 2" w:semiHidden="1" w:unhideWhenUsed="1"/>
     <w:lsdException w:name="Table Web 1" w:semiHidden="1" w:unhideWhenUsed="1"/>
-    <w:lsdException w:name="Table Web 2" w:semiHidden="1" w:unhideWhenUsed="1"/>
-    <w:lsdException w:name="Table Web 3" w:semiHidden="1" w:unhideWhenUsed="1"/>
     <w:lsdException w:name="Balloon Text" w:semiHidden="1" w:unhideWhenUsed="1"/>
     <w:lsdException w:name="Table Grid" w:uiPriority="39"/>
     <w:lsdException w:name="Table Theme" w:semiHidden="1" w:unhideWhenUsed="1"/>
@@ -14796,6 +14951,11 @@
     <w:lsdException w:name="List Table 5 Dark Accent 6" w:uiPriority="50"/>
     <w:lsdException w:name="List Table 6 Colorful Accent 6" w:uiPriority="51"/>
     <w:lsdException w:name="List Table 7 Colorful Accent 6" w:uiPriority="52"/>
+    <w:lsdException w:name="Mention" w:semiHidden="1" w:unhideWhenUsed="1"/>
+    <w:lsdException w:name="Smart Hyperlink" w:semiHidden="1" w:unhideWhenUsed="1"/>
+    <w:lsdException w:name="Hashtag" w:semiHidden="1" w:unhideWhenUsed="1"/>
+    <w:lsdException w:name="Unresolved Mention" w:semiHidden="1" w:unhideWhenUsed="1"/>
+    <w:lsdException w:name="Smart Link" w:semiHidden="1" w:unhideWhenUsed="1"/>
   </w:latentStyles>
   <w:style w:type="paragraph" w:default="1" w:styleId="Normal">
     <w:name w:val="Normal"/>
@@ -14804,7 +14964,6 @@
   <w:style w:type="character" w:default="1" w:styleId="DefaultParagraphFont">
     <w:name w:val="Default Paragraph Font"/>
     <w:uiPriority w:val="1"/>
-    <w:semiHidden/>
     <w:unhideWhenUsed/>
   </w:style>
   <w:style w:type="table" w:default="1" w:styleId="TableNormal">
@@ -15086,8 +15245,8 @@
     <w:basedOn w:val="DefaultParagraphFont"/>
     <w:rsid w:val="00007B4B"/>
   </w:style>
-  <w:style w:type="character" w:customStyle="1" w:styleId="UnresolvedMention">
-    <w:name w:val="Unresolved Mention"/>
+  <w:style w:type="character" w:customStyle="1" w:styleId="UnresolvedMention1">
+    <w:name w:val="Unresolved Mention1"/>
     <w:basedOn w:val="DefaultParagraphFont"/>
     <w:uiPriority w:val="99"/>
     <w:semiHidden/>

</xml_diff>